<commit_message>
Continue with EDX, Udacity, and Udemy work and restore accidentally old versions of Week 1 notes from EDX UCSD and GATech
</commit_message>
<xml_diff>
--- a/UCSD/PythonForDataScience/Week2/Week2.docx
+++ b/UCSD/PythonForDataScience/Week2/Week2.docx
@@ -1,6 +1,6 @@
 
 <file path=word/document.xml><?xml version="1.0" encoding="utf-8"?>
-<w:document xmlns:wpc="http://schemas.microsoft.com/office/word/2010/wordprocessingCanvas" xmlns:cx="http://schemas.microsoft.com/office/drawing/2014/chartex" xmlns:cx1="http://schemas.microsoft.com/office/drawing/2015/9/8/chartex" xmlns:cx2="http://schemas.microsoft.com/office/drawing/2015/10/21/chartex" xmlns:cx3="http://schemas.microsoft.com/office/drawing/2016/5/9/chartex" xmlns:cx4="http://schemas.microsoft.com/office/drawing/2016/5/10/chartex" xmlns:cx5="http://schemas.microsoft.com/office/drawing/2016/5/11/chartex" xmlns:cx6="http://schemas.microsoft.com/office/drawing/2016/5/12/chartex" xmlns:cx7="http://schemas.microsoft.com/office/drawing/2016/5/13/chartex" xmlns:cx8="http://schemas.microsoft.com/office/drawing/2016/5/14/chartex" xmlns:mc="http://schemas.openxmlformats.org/markup-compatibility/2006" xmlns:aink="http://schemas.microsoft.com/office/drawing/2016/ink" xmlns:am3d="http://schemas.microsoft.com/office/drawing/2017/model3d" xmlns:o="urn:schemas-microsoft-com:office:office" xmlns:r="http://schemas.openxmlformats.org/officeDocument/2006/relationships" xmlns:m="http://schemas.openxmlformats.org/officeDocument/2006/math" xmlns:v="urn:schemas-microsoft-com:vml" xmlns:wp14="http://schemas.microsoft.com/office/word/2010/wordprocessingDrawing" xmlns:wp="http://schemas.openxmlformats.org/drawingml/2006/wordprocessingDrawing" xmlns:w10="urn:schemas-microsoft-com:office:word" xmlns:w="http://schemas.openxmlformats.org/wordprocessingml/2006/main" xmlns:w14="http://schemas.microsoft.com/office/word/2010/wordml" xmlns:w15="http://schemas.microsoft.com/office/word/2012/wordml" xmlns:w16cid="http://schemas.microsoft.com/office/word/2016/wordml/cid" xmlns:w16se="http://schemas.microsoft.com/office/word/2015/wordml/symex" xmlns:wpg="http://schemas.microsoft.com/office/word/2010/wordprocessingGroup" xmlns:wpi="http://schemas.microsoft.com/office/word/2010/wordprocessingInk" xmlns:wne="http://schemas.microsoft.com/office/word/2006/wordml" xmlns:wps="http://schemas.microsoft.com/office/word/2010/wordprocessingShape" mc:Ignorable="w14 w15 w16se w16cid wp14">
+<w:document xmlns:wpc="http://schemas.microsoft.com/office/word/2010/wordprocessingCanvas" xmlns:mc="http://schemas.openxmlformats.org/markup-compatibility/2006" xmlns:o="urn:schemas-microsoft-com:office:office" xmlns:r="http://schemas.openxmlformats.org/officeDocument/2006/relationships" xmlns:m="http://schemas.openxmlformats.org/officeDocument/2006/math" xmlns:v="urn:schemas-microsoft-com:vml" xmlns:wp14="http://schemas.microsoft.com/office/word/2010/wordprocessingDrawing" xmlns:wp="http://schemas.openxmlformats.org/drawingml/2006/wordprocessingDrawing" xmlns:w10="urn:schemas-microsoft-com:office:word" xmlns:w="http://schemas.openxmlformats.org/wordprocessingml/2006/main" xmlns:w14="http://schemas.microsoft.com/office/word/2010/wordml" xmlns:w15="http://schemas.microsoft.com/office/word/2012/wordml" xmlns:wpg="http://schemas.microsoft.com/office/word/2010/wordprocessingGroup" xmlns:wpi="http://schemas.microsoft.com/office/word/2010/wordprocessingInk" xmlns:wne="http://schemas.microsoft.com/office/word/2006/wordml" xmlns:wps="http://schemas.microsoft.com/office/word/2010/wordprocessingShape" mc:Ignorable="w14 w15 wp14">
   <w:body>
     <w:p>
       <w:pPr>
@@ -2779,15 +2779,7 @@
         <w:t>a key facet of data science</w:t>
       </w:r>
       <w:r>
-        <w:t xml:space="preserve">) harder b/c we </w:t>
-      </w:r>
-      <w:proofErr w:type="gramStart"/>
-      <w:r>
-        <w:t>have to</w:t>
-      </w:r>
-      <w:proofErr w:type="gramEnd"/>
-      <w:r>
-        <w:t xml:space="preserve"> make sure everyone working on the problem sees those changes</w:t>
+        <w:t>) harder b/c we have to make sure everyone working on the problem sees those changes</w:t>
       </w:r>
     </w:p>
     <w:p>
@@ -2809,15 +2801,7 @@
         <w:t>can’t</w:t>
       </w:r>
       <w:r>
-        <w:t xml:space="preserve"> change, we can just make copies of it to CPU nodes + no one </w:t>
-      </w:r>
-      <w:proofErr w:type="gramStart"/>
-      <w:r>
-        <w:t>has to</w:t>
-      </w:r>
-      <w:proofErr w:type="gramEnd"/>
-      <w:r>
-        <w:t xml:space="preserve"> worry </w:t>
+        <w:t xml:space="preserve"> change, we can just make copies of it to CPU nodes + no one has to worry </w:t>
       </w:r>
       <w:r>
         <w:t>about</w:t>
@@ -2881,13 +2865,8 @@
         </w:tabs>
         <w:ind w:left="1080"/>
       </w:pPr>
-      <w:proofErr w:type="gramStart"/>
-      <w:r>
-        <w:t>So</w:t>
-      </w:r>
-      <w:proofErr w:type="gramEnd"/>
-      <w:r>
-        <w:t xml:space="preserve"> </w:t>
+      <w:r>
+        <w:t xml:space="preserve">So </w:t>
       </w:r>
       <w:r>
         <w:t>th</w:t>
@@ -3319,24 +3298,13 @@
         <w:pStyle w:val="ListBullet"/>
       </w:pPr>
       <w:r>
-        <w:t xml:space="preserve">Dict’s are </w:t>
-      </w:r>
-      <w:proofErr w:type="gramStart"/>
-      <w:r>
-        <w:t>an</w:t>
-      </w:r>
-      <w:r>
-        <w:rPr>
-          <w:b/>
-        </w:rPr>
-        <w:t xml:space="preserve"> unordered collections</w:t>
-      </w:r>
-      <w:proofErr w:type="gramEnd"/>
-      <w:r>
-        <w:rPr>
-          <w:b/>
-        </w:rPr>
-        <w:t xml:space="preserve"> </w:t>
+        <w:t>Dict’s are an</w:t>
+      </w:r>
+      <w:r>
+        <w:rPr>
+          <w:b/>
+        </w:rPr>
+        <w:t xml:space="preserve"> unordered collections </w:t>
       </w:r>
       <w:r>
         <w:sym w:font="Wingdings" w:char="F0E0"/>
@@ -4677,15 +4645,7 @@
         <w:ind w:left="720"/>
       </w:pPr>
       <w:r>
-        <w:t xml:space="preserve">Discard is better b/c if value isn’t there, it </w:t>
-      </w:r>
-      <w:proofErr w:type="gramStart"/>
-      <w:r>
-        <w:t>dose</w:t>
-      </w:r>
-      <w:proofErr w:type="gramEnd"/>
-      <w:r>
-        <w:t xml:space="preserve"> nothing, while .remove() causes an error</w:t>
+        <w:t>Discard is better b/c if value isn’t there, it dose nothing, while .remove() causes an error</w:t>
       </w:r>
     </w:p>
     <w:p>
@@ -4699,13 +4659,8 @@
         <w:t>Set1.union(set2)</w:t>
       </w:r>
       <w:r>
-        <w:t xml:space="preserve"> gives unique results out of </w:t>
-      </w:r>
-      <w:proofErr w:type="gramStart"/>
-      <w:r>
-        <w:t>both of the sets</w:t>
-      </w:r>
-      <w:proofErr w:type="gramEnd"/>
+        <w:t xml:space="preserve"> gives unique results out of both of the sets</w:t>
+      </w:r>
     </w:p>
     <w:p>
       <w:pPr>
@@ -4878,19 +4833,7 @@
         <w:rPr>
           <w:b/>
         </w:rPr>
-        <w:t xml:space="preserve">set 1 </w:t>
-      </w:r>
-      <w:r>
-        <w:rPr>
-          <w:b/>
-        </w:rPr>
-        <w:t xml:space="preserve">&amp; </w:t>
-      </w:r>
-      <w:r>
-        <w:rPr>
-          <w:b/>
-        </w:rPr>
-        <w:t>set 2</w:t>
+        <w:t>set 1 &amp; set 2</w:t>
       </w:r>
       <w:r>
         <w:t xml:space="preserve"> </w:t>
@@ -4899,16 +4842,7 @@
         <w:sym w:font="Wingdings" w:char="F0E0"/>
       </w:r>
       <w:r>
-        <w:t xml:space="preserve"> </w:t>
-      </w:r>
-      <w:r>
-        <w:t>AND</w:t>
-      </w:r>
-      <w:r>
-        <w:t xml:space="preserve"> </w:t>
-      </w:r>
-      <w:r>
-        <w:t>operator</w:t>
+        <w:t xml:space="preserve"> AND operator</w:t>
       </w:r>
     </w:p>
     <w:p>
@@ -4930,8 +4864,1515 @@
         </w:numPr>
         <w:ind w:left="360" w:hanging="360"/>
       </w:pPr>
+    </w:p>
+    <w:p>
+      <w:pPr>
+        <w:pStyle w:val="ListBullet"/>
+        <w:numPr>
+          <w:ilvl w:val="0"/>
+          <w:numId w:val="0"/>
+        </w:numPr>
+        <w:ind w:left="360" w:hanging="360"/>
+      </w:pPr>
+    </w:p>
+    <w:p>
+      <w:pPr>
+        <w:pStyle w:val="ListBullet"/>
+        <w:numPr>
+          <w:ilvl w:val="0"/>
+          <w:numId w:val="0"/>
+        </w:numPr>
+        <w:ind w:left="360" w:hanging="360"/>
+      </w:pPr>
+    </w:p>
+    <w:p>
+      <w:pPr>
+        <w:pStyle w:val="ListBullet"/>
+        <w:numPr>
+          <w:ilvl w:val="0"/>
+          <w:numId w:val="0"/>
+        </w:numPr>
+        <w:ind w:left="360" w:hanging="360"/>
+      </w:pPr>
+    </w:p>
+    <w:p>
+      <w:pPr>
+        <w:pStyle w:val="ListBullet"/>
+        <w:numPr>
+          <w:ilvl w:val="0"/>
+          <w:numId w:val="0"/>
+        </w:numPr>
+        <w:jc w:val="center"/>
+        <w:rPr>
+          <w:b/>
+          <w:i/>
+          <w:u w:val="single"/>
+        </w:rPr>
+      </w:pPr>
+      <w:r>
+        <w:rPr>
+          <w:b/>
+          <w:i/>
+          <w:u w:val="single"/>
+        </w:rPr>
+        <w:lastRenderedPageBreak/>
+        <w:t>UNIX</w:t>
+      </w:r>
+    </w:p>
+    <w:p>
+      <w:pPr>
+        <w:pStyle w:val="ListBullet"/>
+        <w:numPr>
+          <w:ilvl w:val="0"/>
+          <w:numId w:val="0"/>
+        </w:numPr>
+        <w:jc w:val="center"/>
+        <w:rPr>
+          <w:b/>
+          <w:i/>
+          <w:u w:val="single"/>
+        </w:rPr>
+      </w:pPr>
+    </w:p>
+    <w:p>
+      <w:pPr>
+        <w:pStyle w:val="ListBullet"/>
+        <w:numPr>
+          <w:ilvl w:val="0"/>
+          <w:numId w:val="0"/>
+        </w:numPr>
+        <w:rPr>
+          <w:i/>
+          <w:u w:val="single"/>
+        </w:rPr>
+      </w:pPr>
+      <w:r>
+        <w:rPr>
+          <w:i/>
+          <w:u w:val="single"/>
+        </w:rPr>
+        <w:t>Intro</w:t>
+      </w:r>
+    </w:p>
+    <w:p>
+      <w:pPr>
+        <w:pStyle w:val="ListBullet"/>
+        <w:numPr>
+          <w:ilvl w:val="0"/>
+          <w:numId w:val="0"/>
+        </w:numPr>
+        <w:rPr>
+          <w:i/>
+          <w:u w:val="single"/>
+        </w:rPr>
+      </w:pPr>
+    </w:p>
+    <w:p>
+      <w:pPr>
+        <w:pStyle w:val="ListBullet"/>
+      </w:pPr>
+      <w:r>
+        <w:t>Most OS’s today are built on top of UNIX, except those based on Windows OS</w:t>
+      </w:r>
+    </w:p>
+    <w:p>
+      <w:pPr>
+        <w:pStyle w:val="ListBullet"/>
+        <w:tabs>
+          <w:tab w:val="clear" w:pos="360"/>
+          <w:tab w:val="num" w:pos="720"/>
+        </w:tabs>
+        <w:ind w:left="720"/>
+      </w:pPr>
+      <w:r>
+        <w:t>Ex: Various Linux distributions, Mac OSx, iOS, Android</w:t>
+      </w:r>
+    </w:p>
+    <w:p>
+      <w:pPr>
+        <w:pStyle w:val="ListBullet"/>
+      </w:pPr>
+      <w:r>
+        <w:t>Unix is widely adopted in industry + the backend of many data + computing systems utilize UNIX, such as those at Facebook + Google</w:t>
+      </w:r>
+    </w:p>
+    <w:p>
+      <w:pPr>
+        <w:pStyle w:val="ListBullet"/>
+      </w:pPr>
+      <w:r>
+        <w:t xml:space="preserve">Unix provides a v. powerful dev environment built upon the composability of </w:t>
+      </w:r>
+      <w:r>
+        <w:rPr>
+          <w:b/>
+        </w:rPr>
+        <w:t>commands</w:t>
+      </w:r>
+      <w:r>
+        <w:rPr>
+          <w:b/>
+        </w:rPr>
+        <w:t xml:space="preserve"> =</w:t>
+      </w:r>
+      <w:r>
+        <w:t xml:space="preserve"> small utility programs that do 1 thing very well</w:t>
+      </w:r>
+      <w:r>
+        <w:t xml:space="preserve"> + are executed by the </w:t>
+      </w:r>
+      <w:r>
+        <w:rPr>
+          <w:b/>
+        </w:rPr>
+        <w:t>shell</w:t>
+      </w:r>
+    </w:p>
+    <w:p>
+      <w:pPr>
+        <w:pStyle w:val="ListBullet"/>
+      </w:pPr>
+      <w:r>
+        <w:t xml:space="preserve">Users can build their own commands + build programs using these commands + </w:t>
+      </w:r>
+      <w:r>
+        <w:rPr>
+          <w:b/>
+        </w:rPr>
+        <w:t>scripting</w:t>
+      </w:r>
+      <w:r>
+        <w:t xml:space="preserve"> </w:t>
+      </w:r>
+    </w:p>
+    <w:p>
+      <w:pPr>
+        <w:pStyle w:val="ListBullet"/>
+      </w:pPr>
+      <w:r>
+        <w:t>Unix is relevant to data science b/c in addition to being a powerful OS, it provides commands for data search, subsetting, + transformation</w:t>
+      </w:r>
+    </w:p>
+    <w:p>
+      <w:pPr>
+        <w:pStyle w:val="ListBullet"/>
+      </w:pPr>
+      <w:r>
+        <w:t>Through effective use of commands on the command line, we can do quick manipulation + analysis of data, which is v. helpful in exploratory analysis + data prep</w:t>
+      </w:r>
+    </w:p>
+    <w:p>
+      <w:pPr>
+        <w:pStyle w:val="ListBullet"/>
+      </w:pPr>
+      <w:r>
+        <w:t xml:space="preserve"> Can also chain multiple commands together w/ a </w:t>
+      </w:r>
+      <w:r>
+        <w:rPr>
+          <w:b/>
+        </w:rPr>
+        <w:t>pipeline</w:t>
+      </w:r>
+    </w:p>
+    <w:p>
+      <w:pPr>
+        <w:pStyle w:val="ListBullet"/>
+      </w:pPr>
+      <w:r>
+        <w:t>Also, many DS tools come w/ a</w:t>
+      </w:r>
+      <w:r>
+        <w:rPr>
+          <w:b/>
+        </w:rPr>
+        <w:t xml:space="preserve"> command line interface (CLI) </w:t>
+      </w:r>
+      <w:r>
+        <w:t xml:space="preserve">which requires interaction w/ the CL + executes through the Unix </w:t>
+      </w:r>
+      <w:r>
+        <w:rPr>
+          <w:b/>
+        </w:rPr>
+        <w:t>shell</w:t>
+      </w:r>
+    </w:p>
+    <w:p>
+      <w:pPr>
+        <w:pStyle w:val="ListBullet"/>
+        <w:rPr>
+          <w:u w:val="single"/>
+        </w:rPr>
+      </w:pPr>
+      <w:r>
+        <w:rPr>
+          <w:u w:val="single"/>
+        </w:rPr>
+        <w:t>3 main parts of the Unix OS:</w:t>
+      </w:r>
+    </w:p>
+    <w:p>
+      <w:pPr>
+        <w:pStyle w:val="ListBullet"/>
+        <w:tabs>
+          <w:tab w:val="clear" w:pos="360"/>
+          <w:tab w:val="num" w:pos="720"/>
+        </w:tabs>
+        <w:ind w:left="720"/>
+        <w:rPr>
+          <w:b/>
+        </w:rPr>
+      </w:pPr>
+      <w:r>
+        <w:rPr>
+          <w:b/>
+        </w:rPr>
+        <w:t>Programs</w:t>
+      </w:r>
+      <w:r>
+        <w:rPr>
+          <w:b/>
+        </w:rPr>
+        <w:t xml:space="preserve"> &gt; Shell &gt; Kernel (containing hardware)</w:t>
+      </w:r>
+    </w:p>
+    <w:p>
+      <w:pPr>
+        <w:pStyle w:val="ListBullet"/>
+        <w:numPr>
+          <w:ilvl w:val="0"/>
+          <w:numId w:val="0"/>
+        </w:numPr>
+        <w:ind w:left="2160" w:firstLine="720"/>
+        <w:rPr>
+          <w:b/>
+        </w:rPr>
+      </w:pPr>
+      <w:r>
+        <w:rPr>
+          <w:noProof/>
+        </w:rPr>
+        <w:drawing>
+          <wp:inline distT="0" distB="0" distL="0" distR="0" wp14:anchorId="730D3E06" wp14:editId="47FD2BCB">
+            <wp:extent cx="2208652" cy="1507830"/>
+            <wp:effectExtent l="0" t="0" r="1270" b="0"/>
+            <wp:docPr id="36" name="Picture 36"/>
+            <wp:cNvGraphicFramePr>
+              <a:graphicFrameLocks xmlns:a="http://schemas.openxmlformats.org/drawingml/2006/main" noChangeAspect="1"/>
+            </wp:cNvGraphicFramePr>
+            <a:graphic xmlns:a="http://schemas.openxmlformats.org/drawingml/2006/main">
+              <a:graphicData uri="http://schemas.openxmlformats.org/drawingml/2006/picture">
+                <pic:pic xmlns:pic="http://schemas.openxmlformats.org/drawingml/2006/picture">
+                  <pic:nvPicPr>
+                    <pic:cNvPr id="1" name=""/>
+                    <pic:cNvPicPr/>
+                  </pic:nvPicPr>
+                  <pic:blipFill>
+                    <a:blip r:embed="rId44"/>
+                    <a:stretch>
+                      <a:fillRect/>
+                    </a:stretch>
+                  </pic:blipFill>
+                  <pic:spPr>
+                    <a:xfrm>
+                      <a:off x="0" y="0"/>
+                      <a:ext cx="2218934" cy="1514850"/>
+                    </a:xfrm>
+                    <a:prstGeom prst="rect">
+                      <a:avLst/>
+                    </a:prstGeom>
+                  </pic:spPr>
+                </pic:pic>
+              </a:graphicData>
+            </a:graphic>
+          </wp:inline>
+        </w:drawing>
+      </w:r>
+    </w:p>
+    <w:p>
+      <w:pPr>
+        <w:pStyle w:val="ListBullet"/>
+        <w:tabs>
+          <w:tab w:val="clear" w:pos="360"/>
+          <w:tab w:val="num" w:pos="720"/>
+        </w:tabs>
+        <w:ind w:left="720"/>
+      </w:pPr>
+      <w:r>
+        <w:rPr>
+          <w:b/>
+        </w:rPr>
+        <w:t xml:space="preserve">Shell </w:t>
+      </w:r>
+      <w:r>
+        <w:t xml:space="preserve">= interface between user + </w:t>
+      </w:r>
+      <w:r>
+        <w:rPr>
+          <w:b/>
+        </w:rPr>
+        <w:t xml:space="preserve">kernel </w:t>
+      </w:r>
+      <w:r>
+        <w:t>that acts as the CL interpreter for Unix</w:t>
+      </w:r>
+    </w:p>
+    <w:p>
+      <w:pPr>
+        <w:pStyle w:val="ListBullet"/>
+        <w:tabs>
+          <w:tab w:val="clear" w:pos="360"/>
+          <w:tab w:val="num" w:pos="1080"/>
+        </w:tabs>
+        <w:ind w:left="1080"/>
+      </w:pPr>
+      <w:r>
+        <w:t>Allows user commands + other user-developed programs to be executed by the kernel</w:t>
+      </w:r>
+    </w:p>
+    <w:p>
+      <w:pPr>
+        <w:pStyle w:val="ListBullet"/>
+        <w:tabs>
+          <w:tab w:val="clear" w:pos="360"/>
+          <w:tab w:val="num" w:pos="1080"/>
+        </w:tabs>
+        <w:ind w:left="1080"/>
+      </w:pPr>
+      <w:r>
+        <w:t>Automatically starts whenever a user logs into a Unix-type system</w:t>
+      </w:r>
+    </w:p>
+    <w:p>
+      <w:pPr>
+        <w:pStyle w:val="ListBullet"/>
+        <w:tabs>
+          <w:tab w:val="clear" w:pos="360"/>
+          <w:tab w:val="num" w:pos="1080"/>
+        </w:tabs>
+        <w:ind w:left="1080"/>
+      </w:pPr>
+      <w:r>
+        <w:t xml:space="preserve">Accepts commands + makes </w:t>
+      </w:r>
+      <w:r>
+        <w:rPr>
+          <w:b/>
+        </w:rPr>
+        <w:t>system calls</w:t>
+      </w:r>
+      <w:r>
+        <w:t xml:space="preserve"> for those commands to be executed</w:t>
+      </w:r>
+    </w:p>
+    <w:p>
+      <w:pPr>
+        <w:pStyle w:val="ListBullet"/>
+        <w:tabs>
+          <w:tab w:val="clear" w:pos="360"/>
+          <w:tab w:val="num" w:pos="1080"/>
+        </w:tabs>
+        <w:ind w:left="1080"/>
+      </w:pPr>
+      <w:r>
+        <w:t>Also provides a programing/shell scripting interface w/in the shell environment</w:t>
+      </w:r>
+    </w:p>
+    <w:p>
+      <w:pPr>
+        <w:pStyle w:val="ListBullet"/>
+        <w:tabs>
+          <w:tab w:val="clear" w:pos="360"/>
+          <w:tab w:val="num" w:pos="1080"/>
+        </w:tabs>
+        <w:ind w:left="1080"/>
+      </w:pPr>
+      <w:r>
+        <w:t xml:space="preserve">Each time a user sends command to the shell, the shell communicates the command to the kernel which in turn creates a process w/ a unique </w:t>
+      </w:r>
+      <w:r>
+        <w:t>identifier</w:t>
+      </w:r>
+      <w:r>
+        <w:t xml:space="preserve"> to run it</w:t>
+      </w:r>
+    </w:p>
+    <w:p>
+      <w:pPr>
+        <w:pStyle w:val="ListBullet"/>
+        <w:rPr>
+          <w:i/>
+        </w:rPr>
+      </w:pPr>
+      <w:r>
+        <w:rPr>
+          <w:i/>
+        </w:rPr>
+        <w:t xml:space="preserve">* Everything in Unix is represented by a </w:t>
+      </w:r>
+      <w:r>
+        <w:rPr>
+          <w:b/>
+          <w:i/>
+        </w:rPr>
+        <w:t>process</w:t>
+      </w:r>
+      <w:r>
+        <w:rPr>
+          <w:i/>
+        </w:rPr>
+        <w:t xml:space="preserve"> or a file, even hard drive volumes</w:t>
+      </w:r>
+    </w:p>
+    <w:p>
+      <w:pPr>
+        <w:pStyle w:val="ListBullet"/>
+        <w:tabs>
+          <w:tab w:val="clear" w:pos="360"/>
+          <w:tab w:val="num" w:pos="720"/>
+        </w:tabs>
+        <w:ind w:left="720"/>
+        <w:rPr>
+          <w:i/>
+        </w:rPr>
+      </w:pPr>
+      <w:r>
+        <w:t xml:space="preserve">This is why there is no concept of </w:t>
+      </w:r>
+      <w:r>
+        <w:rPr>
+          <w:b/>
+        </w:rPr>
+        <w:t>name drive</w:t>
+      </w:r>
+      <w:r>
+        <w:t xml:space="preserve"> like in Windows</w:t>
+      </w:r>
+    </w:p>
+    <w:p>
+      <w:pPr>
+        <w:pStyle w:val="ListBullet"/>
+        <w:rPr>
+          <w:b/>
+          <w:i/>
+        </w:rPr>
+      </w:pPr>
+      <w:r>
+        <w:rPr>
+          <w:b/>
+        </w:rPr>
+        <w:t>Process</w:t>
+      </w:r>
+      <w:r>
+        <w:rPr>
+          <w:b/>
+        </w:rPr>
+        <w:t xml:space="preserve"> = </w:t>
+      </w:r>
+      <w:r>
+        <w:t>an executing program IDed by a unique process identifier (</w:t>
+      </w:r>
+      <w:r>
+        <w:rPr>
+          <w:b/>
+        </w:rPr>
+        <w:t>PID</w:t>
+      </w:r>
+      <w:r>
+        <w:t>)</w:t>
+      </w:r>
+    </w:p>
+    <w:p>
+      <w:pPr>
+        <w:pStyle w:val="ListBullet"/>
+        <w:rPr>
+          <w:b/>
+          <w:i/>
+        </w:rPr>
+      </w:pPr>
+      <w:r>
+        <w:rPr>
+          <w:b/>
+        </w:rPr>
+        <w:t xml:space="preserve">Files </w:t>
+      </w:r>
+      <w:r>
+        <w:t xml:space="preserve">= collections of data created by user running process that are organized in a </w:t>
+      </w:r>
+      <w:r>
+        <w:rPr>
+          <w:b/>
+        </w:rPr>
+        <w:t>directory</w:t>
+      </w:r>
+      <w:r>
+        <w:rPr>
+          <w:b/>
+        </w:rPr>
+        <w:t xml:space="preserve"> </w:t>
+      </w:r>
+      <w:r>
+        <w:t>(special files that contain other files)</w:t>
+      </w:r>
+      <w:r>
+        <w:t xml:space="preserve"> structure that </w:t>
+      </w:r>
+    </w:p>
+    <w:p>
+      <w:pPr>
+        <w:pStyle w:val="ListBullet"/>
+        <w:rPr>
+          <w:b/>
+          <w:i/>
+        </w:rPr>
+      </w:pPr>
+      <w:r>
+        <w:rPr>
+          <w:b/>
+        </w:rPr>
+        <w:t xml:space="preserve">Directory structure = </w:t>
+      </w:r>
+      <w:r>
+        <w:t xml:space="preserve">a tree </w:t>
+      </w:r>
+      <w:r>
+        <w:rPr>
+          <w:b/>
+        </w:rPr>
+        <w:t>hierarchy</w:t>
+      </w:r>
+      <w:r>
+        <w:t xml:space="preserve"> made up of </w:t>
+      </w:r>
+      <w:r>
+        <w:rPr>
+          <w:b/>
+        </w:rPr>
+        <w:t>paths</w:t>
+      </w:r>
+      <w:r>
+        <w:t xml:space="preserve"> to specific files</w:t>
+      </w:r>
+    </w:p>
+    <w:p>
+      <w:pPr>
+        <w:pStyle w:val="ListBullet"/>
+        <w:tabs>
+          <w:tab w:val="clear" w:pos="360"/>
+          <w:tab w:val="num" w:pos="720"/>
+        </w:tabs>
+        <w:ind w:left="720"/>
+        <w:rPr>
+          <w:b/>
+          <w:i/>
+        </w:rPr>
+      </w:pPr>
+      <w:r>
+        <w:rPr>
+          <w:b/>
+        </w:rPr>
+        <w:t xml:space="preserve">Paths </w:t>
+      </w:r>
+      <w:r>
+        <w:t>= separate each node of the directory tree via a slash character</w:t>
+      </w:r>
+      <w:r>
+        <w:t xml:space="preserve"> starting at the </w:t>
+      </w:r>
+      <w:r>
+        <w:rPr>
+          <w:b/>
+        </w:rPr>
+        <w:t>root directory</w:t>
+      </w:r>
+    </w:p>
+    <w:p>
+      <w:pPr>
+        <w:pStyle w:val="ListBullet"/>
+        <w:numPr>
+          <w:ilvl w:val="0"/>
+          <w:numId w:val="0"/>
+        </w:numPr>
+        <w:ind w:left="1800" w:firstLine="360"/>
+        <w:rPr>
+          <w:b/>
+          <w:i/>
+        </w:rPr>
+      </w:pPr>
+      <w:r>
+        <w:rPr>
+          <w:noProof/>
+        </w:rPr>
+        <w:lastRenderedPageBreak/>
+        <w:drawing>
+          <wp:inline distT="0" distB="0" distL="0" distR="0" wp14:anchorId="28533763" wp14:editId="640A171B">
+            <wp:extent cx="2510713" cy="2649058"/>
+            <wp:effectExtent l="0" t="0" r="4445" b="0"/>
+            <wp:docPr id="43" name="Picture 43"/>
+            <wp:cNvGraphicFramePr>
+              <a:graphicFrameLocks xmlns:a="http://schemas.openxmlformats.org/drawingml/2006/main" noChangeAspect="1"/>
+            </wp:cNvGraphicFramePr>
+            <a:graphic xmlns:a="http://schemas.openxmlformats.org/drawingml/2006/main">
+              <a:graphicData uri="http://schemas.openxmlformats.org/drawingml/2006/picture">
+                <pic:pic xmlns:pic="http://schemas.openxmlformats.org/drawingml/2006/picture">
+                  <pic:nvPicPr>
+                    <pic:cNvPr id="1" name=""/>
+                    <pic:cNvPicPr/>
+                  </pic:nvPicPr>
+                  <pic:blipFill>
+                    <a:blip r:embed="rId45"/>
+                    <a:stretch>
+                      <a:fillRect/>
+                    </a:stretch>
+                  </pic:blipFill>
+                  <pic:spPr>
+                    <a:xfrm>
+                      <a:off x="0" y="0"/>
+                      <a:ext cx="2520549" cy="2659436"/>
+                    </a:xfrm>
+                    <a:prstGeom prst="rect">
+                      <a:avLst/>
+                    </a:prstGeom>
+                  </pic:spPr>
+                </pic:pic>
+              </a:graphicData>
+            </a:graphic>
+          </wp:inline>
+        </w:drawing>
+      </w:r>
+    </w:p>
+    <w:p>
+      <w:pPr>
+        <w:pStyle w:val="ListBullet"/>
+        <w:numPr>
+          <w:ilvl w:val="0"/>
+          <w:numId w:val="0"/>
+        </w:numPr>
+        <w:ind w:left="1800" w:firstLine="360"/>
+        <w:rPr>
+          <w:b/>
+          <w:i/>
+        </w:rPr>
+      </w:pPr>
+      <w:r>
+        <w:rPr>
+          <w:b/>
+          <w:i/>
+        </w:rPr>
+        <w:t xml:space="preserve"> </w:t>
+      </w:r>
+    </w:p>
+    <w:p>
+      <w:pPr>
+        <w:pStyle w:val="ListBullet"/>
+        <w:numPr>
+          <w:ilvl w:val="0"/>
+          <w:numId w:val="0"/>
+        </w:numPr>
+        <w:ind w:left="1440" w:firstLine="720"/>
+        <w:rPr>
+          <w:b/>
+          <w:i/>
+        </w:rPr>
+      </w:pPr>
+      <w:r>
+        <w:rPr>
+          <w:noProof/>
+        </w:rPr>
+        <w:drawing>
+          <wp:inline distT="0" distB="0" distL="0" distR="0" wp14:anchorId="554011C5" wp14:editId="6FAE7C72">
+            <wp:extent cx="2509505" cy="261495"/>
+            <wp:effectExtent l="0" t="0" r="0" b="5715"/>
+            <wp:docPr id="45" name="Picture 45"/>
+            <wp:cNvGraphicFramePr>
+              <a:graphicFrameLocks xmlns:a="http://schemas.openxmlformats.org/drawingml/2006/main" noChangeAspect="1"/>
+            </wp:cNvGraphicFramePr>
+            <a:graphic xmlns:a="http://schemas.openxmlformats.org/drawingml/2006/main">
+              <a:graphicData uri="http://schemas.openxmlformats.org/drawingml/2006/picture">
+                <pic:pic xmlns:pic="http://schemas.openxmlformats.org/drawingml/2006/picture">
+                  <pic:nvPicPr>
+                    <pic:cNvPr id="1" name=""/>
+                    <pic:cNvPicPr/>
+                  </pic:nvPicPr>
+                  <pic:blipFill>
+                    <a:blip r:embed="rId46"/>
+                    <a:stretch>
+                      <a:fillRect/>
+                    </a:stretch>
+                  </pic:blipFill>
+                  <pic:spPr>
+                    <a:xfrm>
+                      <a:off x="0" y="0"/>
+                      <a:ext cx="2732056" cy="284685"/>
+                    </a:xfrm>
+                    <a:prstGeom prst="rect">
+                      <a:avLst/>
+                    </a:prstGeom>
+                  </pic:spPr>
+                </pic:pic>
+              </a:graphicData>
+            </a:graphic>
+          </wp:inline>
+        </w:drawing>
+      </w:r>
+    </w:p>
+    <w:p>
+      <w:pPr>
+        <w:pStyle w:val="ListBullet"/>
+        <w:tabs>
+          <w:tab w:val="clear" w:pos="360"/>
+          <w:tab w:val="num" w:pos="1080"/>
+        </w:tabs>
+        <w:ind w:left="1080"/>
+      </w:pPr>
+      <w:r>
+        <w:rPr>
+          <w:b/>
+        </w:rPr>
+        <w:t>Absolute path</w:t>
+      </w:r>
+      <w:r>
+        <w:t xml:space="preserve"> – can be reached from anywhere in the Unix system</w:t>
+      </w:r>
+    </w:p>
+    <w:p>
+      <w:pPr>
+        <w:pStyle w:val="ListBullet"/>
+        <w:tabs>
+          <w:tab w:val="clear" w:pos="360"/>
+          <w:tab w:val="num" w:pos="1080"/>
+        </w:tabs>
+        <w:ind w:left="1080"/>
+      </w:pPr>
+      <w:r>
+        <w:rPr>
+          <w:b/>
+        </w:rPr>
+        <w:t>Relative (to the WD) path</w:t>
+      </w:r>
+      <w:r>
+        <w:t xml:space="preserve"> – can be reached via the </w:t>
+      </w:r>
+      <w:r>
+        <w:rPr>
+          <w:b/>
+        </w:rPr>
+        <w:t xml:space="preserve">working </w:t>
+      </w:r>
+      <w:r>
+        <w:rPr>
+          <w:b/>
+        </w:rPr>
+        <w:t>directory (</w:t>
+      </w:r>
+      <w:r>
+        <w:t>ex: altintas)</w:t>
+      </w:r>
+    </w:p>
+    <w:p>
+      <w:pPr>
+        <w:pStyle w:val="ListBullet"/>
+        <w:numPr>
+          <w:ilvl w:val="0"/>
+          <w:numId w:val="0"/>
+        </w:numPr>
+        <w:ind w:left="1800" w:firstLine="360"/>
+      </w:pPr>
+      <w:r>
+        <w:rPr>
+          <w:noProof/>
+        </w:rPr>
+        <w:drawing>
+          <wp:inline distT="0" distB="0" distL="0" distR="0" wp14:anchorId="3058A52B" wp14:editId="783049F0">
+            <wp:extent cx="2498153" cy="1631654"/>
+            <wp:effectExtent l="0" t="0" r="0" b="6985"/>
+            <wp:docPr id="46" name="Picture 46"/>
+            <wp:cNvGraphicFramePr>
+              <a:graphicFrameLocks xmlns:a="http://schemas.openxmlformats.org/drawingml/2006/main" noChangeAspect="1"/>
+            </wp:cNvGraphicFramePr>
+            <a:graphic xmlns:a="http://schemas.openxmlformats.org/drawingml/2006/main">
+              <a:graphicData uri="http://schemas.openxmlformats.org/drawingml/2006/picture">
+                <pic:pic xmlns:pic="http://schemas.openxmlformats.org/drawingml/2006/picture">
+                  <pic:nvPicPr>
+                    <pic:cNvPr id="1" name=""/>
+                    <pic:cNvPicPr/>
+                  </pic:nvPicPr>
+                  <pic:blipFill>
+                    <a:blip r:embed="rId47"/>
+                    <a:stretch>
+                      <a:fillRect/>
+                    </a:stretch>
+                  </pic:blipFill>
+                  <pic:spPr>
+                    <a:xfrm>
+                      <a:off x="0" y="0"/>
+                      <a:ext cx="2512986" cy="1641342"/>
+                    </a:xfrm>
+                    <a:prstGeom prst="rect">
+                      <a:avLst/>
+                    </a:prstGeom>
+                  </pic:spPr>
+                </pic:pic>
+              </a:graphicData>
+            </a:graphic>
+          </wp:inline>
+        </w:drawing>
+      </w:r>
+    </w:p>
+    <w:p>
+      <w:pPr>
+        <w:pStyle w:val="ListBullet"/>
+        <w:tabs>
+          <w:tab w:val="clear" w:pos="360"/>
+          <w:tab w:val="num" w:pos="1080"/>
+        </w:tabs>
+        <w:ind w:left="1080"/>
+        <w:rPr>
+          <w:i/>
+        </w:rPr>
+      </w:pPr>
+      <w:r>
+        <w:rPr>
+          <w:i/>
+        </w:rPr>
+        <w:t>* Be careful to check which dir you’re in when working w/ relative paths</w:t>
+      </w:r>
+      <w:r>
+        <w:rPr>
+          <w:i/>
+        </w:rPr>
+        <w:t xml:space="preserve"> via </w:t>
+      </w:r>
+      <w:proofErr w:type="spellStart"/>
+      <w:r>
+        <w:rPr>
+          <w:b/>
+          <w:i/>
+        </w:rPr>
+        <w:t>pwd</w:t>
+      </w:r>
+      <w:proofErr w:type="spellEnd"/>
+      <w:r>
+        <w:rPr>
+          <w:b/>
+          <w:i/>
+        </w:rPr>
+        <w:t xml:space="preserve"> (print wd)</w:t>
+      </w:r>
+    </w:p>
+    <w:p>
+      <w:pPr>
+        <w:pStyle w:val="ListBullet"/>
+        <w:tabs>
+          <w:tab w:val="clear" w:pos="360"/>
+          <w:tab w:val="num" w:pos="1080"/>
+        </w:tabs>
+        <w:ind w:left="1080"/>
+      </w:pPr>
+      <w:r>
+        <w:t xml:space="preserve">Can reach foo via </w:t>
+      </w:r>
+      <w:r>
+        <w:rPr>
+          <w:b/>
+        </w:rPr>
+        <w:t xml:space="preserve">foo.txt </w:t>
+      </w:r>
+      <w:r>
+        <w:t xml:space="preserve">or </w:t>
+      </w:r>
+      <w:r>
+        <w:rPr>
+          <w:b/>
+        </w:rPr>
+        <w:t xml:space="preserve">./foot.txt </w:t>
+      </w:r>
+      <w:r>
+        <w:t xml:space="preserve">where </w:t>
+      </w:r>
+      <w:r>
+        <w:rPr>
+          <w:b/>
+        </w:rPr>
+        <w:t xml:space="preserve">./ </w:t>
+      </w:r>
+      <w:r>
+        <w:t>= refers to the wd</w:t>
+      </w:r>
+    </w:p>
+    <w:p>
+      <w:pPr>
+        <w:pStyle w:val="ListBullet"/>
+        <w:tabs>
+          <w:tab w:val="clear" w:pos="360"/>
+          <w:tab w:val="num" w:pos="1080"/>
+        </w:tabs>
+        <w:ind w:left="1080"/>
+      </w:pPr>
+      <w:r>
+        <w:t xml:space="preserve">To access foo.txt from wd of Python4DS, we </w:t>
+      </w:r>
+      <w:proofErr w:type="gramStart"/>
+      <w:r>
+        <w:t xml:space="preserve">use </w:t>
+      </w:r>
+      <w:r>
+        <w:rPr>
+          <w:b/>
+        </w:rPr>
+        <w:t>..</w:t>
+      </w:r>
+      <w:proofErr w:type="gramEnd"/>
+      <w:r>
+        <w:rPr>
+          <w:b/>
+        </w:rPr>
+        <w:t xml:space="preserve">/foo.txt </w:t>
+      </w:r>
+      <w:proofErr w:type="gramStart"/>
+      <w:r>
+        <w:t xml:space="preserve">where </w:t>
+      </w:r>
+      <w:r>
+        <w:rPr>
+          <w:b/>
+        </w:rPr>
+        <w:t>..</w:t>
+      </w:r>
+      <w:proofErr w:type="gramEnd"/>
+      <w:r>
+        <w:rPr>
+          <w:b/>
+        </w:rPr>
+        <w:t xml:space="preserve">/ </w:t>
+      </w:r>
+      <w:r>
+        <w:t>refers to the level above our current wd</w:t>
+      </w:r>
+      <w:r>
+        <w:t xml:space="preserve"> (</w:t>
+      </w:r>
+      <w:r>
+        <w:rPr>
+          <w:b/>
+        </w:rPr>
+        <w:t>parent directory)</w:t>
+      </w:r>
+      <w:r>
+        <w:t xml:space="preserve"> so we don’t have to change our wd</w:t>
+      </w:r>
+    </w:p>
+    <w:p>
+      <w:pPr>
+        <w:pStyle w:val="ListBullet"/>
+        <w:tabs>
+          <w:tab w:val="clear" w:pos="360"/>
+          <w:tab w:val="num" w:pos="1440"/>
+        </w:tabs>
+        <w:ind w:left="1440"/>
+      </w:pPr>
+      <w:r>
+        <w:t xml:space="preserve">Each </w:t>
+      </w:r>
+      <w:r>
+        <w:t>Unix</w:t>
+      </w:r>
+      <w:r>
+        <w:t xml:space="preserve"> dir has </w:t>
+      </w:r>
+      <w:r>
+        <w:t>this</w:t>
+      </w:r>
+      <w:r>
+        <w:t xml:space="preserve"> special utility to reach the/refer to its parent dir</w:t>
+      </w:r>
+    </w:p>
+    <w:p>
+      <w:pPr>
+        <w:pStyle w:val="ListBullet"/>
+      </w:pPr>
+      <w:r>
+        <w:t xml:space="preserve">TILDE ~ refers to the </w:t>
+      </w:r>
+      <w:r>
+        <w:rPr>
+          <w:b/>
+        </w:rPr>
+        <w:t xml:space="preserve">home directory </w:t>
+      </w:r>
+      <w:r>
+        <w:t>which can reach any file under the home dir (ex: users)</w:t>
+      </w:r>
+    </w:p>
+    <w:p>
+      <w:pPr>
+        <w:pStyle w:val="ListBullet"/>
+        <w:tabs>
+          <w:tab w:val="clear" w:pos="360"/>
+          <w:tab w:val="num" w:pos="720"/>
+        </w:tabs>
+        <w:ind w:left="720"/>
+      </w:pPr>
+      <w:r>
+        <w:t>~/foo.txt or ~</w:t>
+      </w:r>
+      <w:r>
+        <w:t xml:space="preserve"> </w:t>
+      </w:r>
+      <w:r>
+        <w:t>altintas</w:t>
+      </w:r>
+      <w:r>
+        <w:t xml:space="preserve"> </w:t>
+      </w:r>
+      <w:r>
+        <w:t xml:space="preserve">/foo.txt </w:t>
+      </w:r>
+    </w:p>
+    <w:p>
+      <w:pPr>
+        <w:pStyle w:val="ListBullet"/>
+      </w:pPr>
+      <w:r>
+        <w:rPr>
+          <w:b/>
+        </w:rPr>
+        <w:t xml:space="preserve">cd </w:t>
+      </w:r>
+      <w:r>
+        <w:t>= change dir</w:t>
+      </w:r>
+    </w:p>
+    <w:p>
+      <w:pPr>
+        <w:pStyle w:val="ListBullet"/>
+        <w:tabs>
+          <w:tab w:val="clear" w:pos="360"/>
+          <w:tab w:val="num" w:pos="720"/>
+        </w:tabs>
+        <w:ind w:left="720"/>
+      </w:pPr>
+      <w:proofErr w:type="gramStart"/>
+      <w:r>
+        <w:rPr>
+          <w:b/>
+        </w:rPr>
+        <w:t>cd</w:t>
+      </w:r>
+      <w:proofErr w:type="gramEnd"/>
+      <w:r>
+        <w:rPr>
+          <w:b/>
+        </w:rPr>
+        <w:t xml:space="preserve"> ~ </w:t>
+      </w:r>
+      <w:r>
+        <w:t>= go to home dir</w:t>
+      </w:r>
+      <w:r>
+        <w:tab/>
+      </w:r>
+      <w:r>
+        <w:tab/>
+      </w:r>
+      <w:r>
+        <w:rPr>
+          <w:b/>
+        </w:rPr>
+        <w:t>cd ..</w:t>
+      </w:r>
+      <w:r>
+        <w:t xml:space="preserve"> = go to parent dir</w:t>
+      </w:r>
+      <w:r>
+        <w:tab/>
+      </w:r>
+      <w:r>
+        <w:tab/>
+      </w:r>
+      <w:proofErr w:type="gramStart"/>
+      <w:r>
+        <w:rPr>
+          <w:b/>
+        </w:rPr>
+        <w:t>cd .</w:t>
+      </w:r>
+      <w:proofErr w:type="gramEnd"/>
+      <w:r>
+        <w:t xml:space="preserve"> = go to </w:t>
+      </w:r>
+      <w:proofErr w:type="spellStart"/>
+      <w:r>
+        <w:t>cwd</w:t>
+      </w:r>
+      <w:proofErr w:type="spellEnd"/>
+    </w:p>
+    <w:p>
+      <w:pPr>
+        <w:pStyle w:val="ListBullet"/>
+      </w:pPr>
+      <w:r>
+        <w:rPr>
+          <w:b/>
+        </w:rPr>
+        <w:t xml:space="preserve">ls </w:t>
+      </w:r>
+      <w:r>
+        <w:t>= list files in current dir</w:t>
+      </w:r>
+    </w:p>
+    <w:p>
+      <w:pPr>
+        <w:pStyle w:val="ListBullet"/>
+        <w:tabs>
+          <w:tab w:val="clear" w:pos="360"/>
+          <w:tab w:val="num" w:pos="720"/>
+        </w:tabs>
+        <w:ind w:left="720"/>
+      </w:pPr>
+      <w:r>
+        <w:rPr>
+          <w:b/>
+        </w:rPr>
+        <w:t xml:space="preserve">ls - </w:t>
+      </w:r>
+      <w:r>
+        <w:sym w:font="Wingdings" w:char="F0E0"/>
+      </w:r>
+      <w:r>
+        <w:t xml:space="preserve"> list al files in </w:t>
+      </w:r>
+      <w:r>
+        <w:rPr>
+          <w:i/>
+        </w:rPr>
+        <w:t>long form</w:t>
+      </w:r>
+      <w:r>
+        <w:t xml:space="preserve"> (who create them + @ what time, how big they are, and access rights)</w:t>
+      </w:r>
+    </w:p>
+    <w:p>
+      <w:pPr>
+        <w:pStyle w:val="ListBullet"/>
+        <w:tabs>
+          <w:tab w:val="clear" w:pos="360"/>
+          <w:tab w:val="num" w:pos="720"/>
+        </w:tabs>
+        <w:ind w:left="720"/>
+      </w:pPr>
+      <w:r>
+        <w:rPr>
+          <w:b/>
+        </w:rPr>
+        <w:t xml:space="preserve">ls – </w:t>
+      </w:r>
+      <w:proofErr w:type="gramStart"/>
+      <w:r>
+        <w:rPr>
+          <w:b/>
+        </w:rPr>
+        <w:t>a</w:t>
+      </w:r>
+      <w:proofErr w:type="gramEnd"/>
+      <w:r>
+        <w:rPr>
+          <w:b/>
+        </w:rPr>
+        <w:t xml:space="preserve"> </w:t>
+      </w:r>
+      <w:r>
+        <w:sym w:font="Wingdings" w:char="F0E0"/>
+      </w:r>
+      <w:r>
+        <w:t xml:space="preserve"> shows hidden files + </w:t>
+      </w:r>
+      <w:r>
+        <w:t>dirs.</w:t>
+      </w:r>
+    </w:p>
+    <w:p>
+      <w:pPr>
+        <w:pStyle w:val="ListBullet"/>
+        <w:tabs>
+          <w:tab w:val="clear" w:pos="360"/>
+          <w:tab w:val="num" w:pos="720"/>
+        </w:tabs>
+        <w:ind w:left="720"/>
+      </w:pPr>
+      <w:r>
+        <w:rPr>
+          <w:b/>
+        </w:rPr>
+        <w:t xml:space="preserve">ls path/path/folder </w:t>
+      </w:r>
+      <w:r>
+        <w:sym w:font="Wingdings" w:char="F0E0"/>
+      </w:r>
+      <w:r>
+        <w:t xml:space="preserve"> list all files in certain </w:t>
+      </w:r>
+      <w:r>
+        <w:t xml:space="preserve">dir </w:t>
+      </w:r>
+    </w:p>
+    <w:p>
+      <w:pPr>
+        <w:pStyle w:val="ListBullet"/>
+        <w:tabs>
+          <w:tab w:val="clear" w:pos="360"/>
+          <w:tab w:val="num" w:pos="1080"/>
+        </w:tabs>
+        <w:ind w:left="1080"/>
+      </w:pPr>
+      <w:proofErr w:type="gramStart"/>
+      <w:r>
+        <w:t>ls</w:t>
+      </w:r>
+      <w:proofErr w:type="gramEnd"/>
+      <w:r>
+        <w:t xml:space="preserve"> /Users/altintas</w:t>
+      </w:r>
+      <w:r>
+        <w:t>/</w:t>
+      </w:r>
+      <w:r>
+        <w:tab/>
+      </w:r>
+      <w:r>
+        <w:tab/>
+        <w:t>ls ~</w:t>
+      </w:r>
+      <w:r>
+        <w:tab/>
+      </w:r>
+      <w:r>
+        <w:tab/>
+        <w:t>ls ..</w:t>
+      </w:r>
+    </w:p>
+    <w:p>
+      <w:pPr>
+        <w:pStyle w:val="ListBullet"/>
+      </w:pPr>
+      <w:r>
+        <w:rPr>
+          <w:b/>
+        </w:rPr>
+        <w:t>clear</w:t>
+      </w:r>
+      <w:r>
+        <w:t xml:space="preserve"> = clears current shell screen</w:t>
+      </w:r>
+    </w:p>
+    <w:p>
+      <w:pPr>
+        <w:pStyle w:val="ListBullet"/>
+      </w:pPr>
+      <w:r>
+        <w:rPr>
+          <w:b/>
+        </w:rPr>
+        <w:lastRenderedPageBreak/>
+        <w:t>cat ‘file name.txt’</w:t>
+      </w:r>
+      <w:r>
+        <w:t xml:space="preserve"> </w:t>
+      </w:r>
+      <w:r>
+        <w:sym w:font="Wingdings" w:char="F0E0"/>
+      </w:r>
+      <w:r>
+        <w:t xml:space="preserve"> shows text w/in that file</w:t>
+      </w:r>
+    </w:p>
+    <w:p>
+      <w:pPr>
+        <w:pStyle w:val="ListBullet"/>
+      </w:pPr>
+      <w:r>
+        <w:rPr>
+          <w:b/>
+        </w:rPr>
+        <w:t xml:space="preserve">man ‘command name’ </w:t>
+      </w:r>
+      <w:r>
+        <w:t>= show manual page for a command</w:t>
+      </w:r>
+    </w:p>
+    <w:p>
+      <w:pPr>
+        <w:pStyle w:val="ListBullet"/>
+      </w:pPr>
+      <w:r>
+        <w:rPr>
+          <w:b/>
+        </w:rPr>
+        <w:t xml:space="preserve">mkdir ‘folderName’ </w:t>
+      </w:r>
+      <w:r>
+        <w:t>= create a dir</w:t>
+      </w:r>
+    </w:p>
+    <w:p>
+      <w:pPr>
+        <w:pStyle w:val="ListBullet"/>
+      </w:pPr>
+      <w:r>
+        <w:t>* = a wildcard char</w:t>
+      </w:r>
+    </w:p>
+    <w:p>
+      <w:pPr>
+        <w:pStyle w:val="ListBullet"/>
+      </w:pPr>
+      <w:r>
+        <w:t>3 file descriptors that the shell starts when they start up, which are always ready for commands to use</w:t>
+      </w:r>
+    </w:p>
+    <w:p>
+      <w:pPr>
+        <w:pStyle w:val="ListBullet"/>
+        <w:tabs>
+          <w:tab w:val="clear" w:pos="360"/>
+          <w:tab w:val="num" w:pos="720"/>
+        </w:tabs>
+        <w:ind w:left="720"/>
+      </w:pPr>
+      <w:r>
+        <w:rPr>
+          <w:b/>
+        </w:rPr>
+        <w:t xml:space="preserve">Standard Input (stdin) </w:t>
+      </w:r>
+      <w:r>
+        <w:t>= default source for a user to enter inputs (usually the keyboard)</w:t>
+      </w:r>
+    </w:p>
+    <w:p>
+      <w:pPr>
+        <w:pStyle w:val="ListBullet"/>
+        <w:tabs>
+          <w:tab w:val="clear" w:pos="360"/>
+          <w:tab w:val="num" w:pos="1080"/>
+        </w:tabs>
+        <w:ind w:left="1080"/>
+      </w:pPr>
+      <w:r>
+        <w:t>Could be switched to another file via a file redirection</w:t>
+      </w:r>
+    </w:p>
+    <w:p>
+      <w:pPr>
+        <w:pStyle w:val="ListBullet"/>
+        <w:tabs>
+          <w:tab w:val="clear" w:pos="360"/>
+          <w:tab w:val="num" w:pos="720"/>
+        </w:tabs>
+        <w:ind w:left="720"/>
+      </w:pPr>
+      <w:r>
+        <w:rPr>
+          <w:b/>
+        </w:rPr>
+        <w:t xml:space="preserve">Standard Output (stdout) = </w:t>
+      </w:r>
+      <w:r>
+        <w:t>where programs output/print their functional/primary outputs</w:t>
+      </w:r>
+    </w:p>
+    <w:p>
+      <w:pPr>
+        <w:pStyle w:val="ListBullet"/>
+        <w:tabs>
+          <w:tab w:val="clear" w:pos="360"/>
+          <w:tab w:val="num" w:pos="1080"/>
+        </w:tabs>
+        <w:ind w:left="1080"/>
+      </w:pPr>
+      <w:r>
+        <w:t xml:space="preserve">Usually to shell/terminal (default_ but can be switched to another process or file via a file </w:t>
+      </w:r>
+      <w:r>
+        <w:t>redirection</w:t>
+      </w:r>
+    </w:p>
+    <w:p>
+      <w:pPr>
+        <w:pStyle w:val="ListBullet"/>
+        <w:tabs>
+          <w:tab w:val="clear" w:pos="360"/>
+          <w:tab w:val="num" w:pos="1080"/>
+        </w:tabs>
+        <w:ind w:left="1080"/>
+      </w:pPr>
+      <w:r>
+        <w:t>Should be kept for the correct outputs of a command/program</w:t>
+      </w:r>
+    </w:p>
+    <w:p>
+      <w:pPr>
+        <w:pStyle w:val="ListBullet"/>
+        <w:tabs>
+          <w:tab w:val="clear" w:pos="360"/>
+          <w:tab w:val="num" w:pos="720"/>
+        </w:tabs>
+        <w:ind w:left="720"/>
+      </w:pPr>
+      <w:r>
+        <w:rPr>
+          <w:b/>
+        </w:rPr>
+        <w:t>Standard Error (</w:t>
+      </w:r>
+      <w:proofErr w:type="spellStart"/>
+      <w:r>
+        <w:rPr>
+          <w:b/>
+        </w:rPr>
+        <w:t>stderr</w:t>
+      </w:r>
+      <w:proofErr w:type="spellEnd"/>
+      <w:r>
+        <w:rPr>
+          <w:b/>
+        </w:rPr>
+        <w:t>)</w:t>
+      </w:r>
+      <w:r>
+        <w:t xml:space="preserve"> = output channel for error messages or any other non-fu</w:t>
+      </w:r>
       <w:bookmarkStart w:id="0" w:name="_GoBack"/>
       <w:bookmarkEnd w:id="0"/>
+      <w:r>
+        <w:t>nctional outputs</w:t>
+      </w:r>
+      <w:r>
+        <w:t xml:space="preserve"> coming out of programs (like </w:t>
+      </w:r>
+      <w:r>
+        <w:rPr>
+          <w:b/>
+        </w:rPr>
+        <w:t>trace print statements</w:t>
+      </w:r>
+      <w:r>
+        <w:t xml:space="preserve">) </w:t>
+      </w:r>
+    </w:p>
+    <w:p>
+      <w:pPr>
+        <w:pStyle w:val="ListBullet"/>
+        <w:tabs>
+          <w:tab w:val="clear" w:pos="360"/>
+          <w:tab w:val="num" w:pos="1080"/>
+        </w:tabs>
+        <w:ind w:left="1080"/>
+      </w:pPr>
+      <w:r>
+        <w:t>Default is also terminal window</w:t>
+      </w:r>
     </w:p>
     <w:sectPr>
       <w:pgSz w:w="12240" w:h="15840"/>
@@ -4944,7 +6385,7 @@
 </file>
 
 <file path=word/numbering.xml><?xml version="1.0" encoding="utf-8"?>
-<w:numbering xmlns:wpc="http://schemas.microsoft.com/office/word/2010/wordprocessingCanvas" xmlns:cx="http://schemas.microsoft.com/office/drawing/2014/chartex" xmlns:cx1="http://schemas.microsoft.com/office/drawing/2015/9/8/chartex" xmlns:cx2="http://schemas.microsoft.com/office/drawing/2015/10/21/chartex" xmlns:cx3="http://schemas.microsoft.com/office/drawing/2016/5/9/chartex" xmlns:cx4="http://schemas.microsoft.com/office/drawing/2016/5/10/chartex" xmlns:cx5="http://schemas.microsoft.com/office/drawing/2016/5/11/chartex" xmlns:cx6="http://schemas.microsoft.com/office/drawing/2016/5/12/chartex" xmlns:cx7="http://schemas.microsoft.com/office/drawing/2016/5/13/chartex" xmlns:cx8="http://schemas.microsoft.com/office/drawing/2016/5/14/chartex" xmlns:mc="http://schemas.openxmlformats.org/markup-compatibility/2006" xmlns:aink="http://schemas.microsoft.com/office/drawing/2016/ink" xmlns:am3d="http://schemas.microsoft.com/office/drawing/2017/model3d" xmlns:o="urn:schemas-microsoft-com:office:office" xmlns:r="http://schemas.openxmlformats.org/officeDocument/2006/relationships" xmlns:m="http://schemas.openxmlformats.org/officeDocument/2006/math" xmlns:v="urn:schemas-microsoft-com:vml" xmlns:wp14="http://schemas.microsoft.com/office/word/2010/wordprocessingDrawing" xmlns:wp="http://schemas.openxmlformats.org/drawingml/2006/wordprocessingDrawing" xmlns:w10="urn:schemas-microsoft-com:office:word" xmlns:w="http://schemas.openxmlformats.org/wordprocessingml/2006/main" xmlns:w14="http://schemas.microsoft.com/office/word/2010/wordml" xmlns:w15="http://schemas.microsoft.com/office/word/2012/wordml" xmlns:w16cid="http://schemas.microsoft.com/office/word/2016/wordml/cid" xmlns:w16se="http://schemas.microsoft.com/office/word/2015/wordml/symex" xmlns:wpg="http://schemas.microsoft.com/office/word/2010/wordprocessingGroup" xmlns:wpi="http://schemas.microsoft.com/office/word/2010/wordprocessingInk" xmlns:wne="http://schemas.microsoft.com/office/word/2006/wordml" xmlns:wps="http://schemas.microsoft.com/office/word/2010/wordprocessingShape" mc:Ignorable="w14 w15 w16se w16cid wp14">
+<w:numbering xmlns:wpc="http://schemas.microsoft.com/office/word/2010/wordprocessingCanvas" xmlns:mc="http://schemas.openxmlformats.org/markup-compatibility/2006" xmlns:o="urn:schemas-microsoft-com:office:office" xmlns:r="http://schemas.openxmlformats.org/officeDocument/2006/relationships" xmlns:m="http://schemas.openxmlformats.org/officeDocument/2006/math" xmlns:v="urn:schemas-microsoft-com:vml" xmlns:wp14="http://schemas.microsoft.com/office/word/2010/wordprocessingDrawing" xmlns:wp="http://schemas.openxmlformats.org/drawingml/2006/wordprocessingDrawing" xmlns:w10="urn:schemas-microsoft-com:office:word" xmlns:w="http://schemas.openxmlformats.org/wordprocessingml/2006/main" xmlns:w14="http://schemas.microsoft.com/office/word/2010/wordml" xmlns:w15="http://schemas.microsoft.com/office/word/2012/wordml" xmlns:wpg="http://schemas.microsoft.com/office/word/2010/wordprocessingGroup" xmlns:wpi="http://schemas.microsoft.com/office/word/2010/wordprocessingInk" xmlns:wne="http://schemas.microsoft.com/office/word/2006/wordml" xmlns:wps="http://schemas.microsoft.com/office/word/2010/wordprocessingShape" mc:Ignorable="w14 w15 wp14">
   <w:abstractNum w:abstractNumId="0" w15:restartNumberingAfterBreak="0">
     <w:nsid w:val="FFFFFF89"/>
     <w:multiLevelType w:val="singleLevel"/>
@@ -4981,11 +6422,14 @@
   <w:num w:numId="5">
     <w:abstractNumId w:val="0"/>
   </w:num>
+  <w:num w:numId="6">
+    <w:abstractNumId w:val="0"/>
+  </w:num>
 </w:numbering>
 </file>
 
 <file path=word/styles.xml><?xml version="1.0" encoding="utf-8"?>
-<w:styles xmlns:mc="http://schemas.openxmlformats.org/markup-compatibility/2006" xmlns:r="http://schemas.openxmlformats.org/officeDocument/2006/relationships" xmlns:w="http://schemas.openxmlformats.org/wordprocessingml/2006/main" xmlns:w14="http://schemas.microsoft.com/office/word/2010/wordml" xmlns:w15="http://schemas.microsoft.com/office/word/2012/wordml" xmlns:w16cid="http://schemas.microsoft.com/office/word/2016/wordml/cid" xmlns:w16se="http://schemas.microsoft.com/office/word/2015/wordml/symex" mc:Ignorable="w14 w15 w16se w16cid">
+<w:styles xmlns:mc="http://schemas.openxmlformats.org/markup-compatibility/2006" xmlns:r="http://schemas.openxmlformats.org/officeDocument/2006/relationships" xmlns:w="http://schemas.openxmlformats.org/wordprocessingml/2006/main" xmlns:w14="http://schemas.microsoft.com/office/word/2010/wordml" xmlns:w15="http://schemas.microsoft.com/office/word/2012/wordml" mc:Ignorable="w14 w15">
   <w:docDefaults>
     <w:rPrDefault>
       <w:rPr>
@@ -5001,7 +6445,7 @@
       </w:pPr>
     </w:pPrDefault>
   </w:docDefaults>
-  <w:latentStyles w:defLockedState="0" w:defUIPriority="99" w:defSemiHidden="0" w:defUnhideWhenUsed="0" w:defQFormat="0" w:count="375">
+  <w:latentStyles w:defLockedState="0" w:defUIPriority="99" w:defSemiHidden="0" w:defUnhideWhenUsed="0" w:defQFormat="0" w:count="371">
     <w:lsdException w:name="Normal" w:uiPriority="0" w:qFormat="1"/>
     <w:lsdException w:name="heading 1" w:uiPriority="9" w:qFormat="1"/>
     <w:lsdException w:name="heading 2" w:semiHidden="1" w:uiPriority="9" w:unhideWhenUsed="1" w:qFormat="1"/>
@@ -5373,10 +6817,6 @@
     <w:lsdException w:name="List Table 5 Dark Accent 6" w:uiPriority="50"/>
     <w:lsdException w:name="List Table 6 Colorful Accent 6" w:uiPriority="51"/>
     <w:lsdException w:name="List Table 7 Colorful Accent 6" w:uiPriority="52"/>
-    <w:lsdException w:name="Mention" w:semiHidden="1" w:unhideWhenUsed="1"/>
-    <w:lsdException w:name="Smart Hyperlink" w:semiHidden="1" w:unhideWhenUsed="1"/>
-    <w:lsdException w:name="Hashtag" w:semiHidden="1" w:unhideWhenUsed="1"/>
-    <w:lsdException w:name="Unresolved Mention" w:semiHidden="1" w:unhideWhenUsed="1"/>
   </w:latentStyles>
   <w:style w:type="paragraph" w:default="1" w:styleId="Normal">
     <w:name w:val="Normal"/>
@@ -5385,7 +6825,6 @@
   <w:style w:type="character" w:default="1" w:styleId="DefaultParagraphFont">
     <w:name w:val="Default Paragraph Font"/>
     <w:uiPriority w:val="1"/>
-    <w:semiHidden/>
     <w:unhideWhenUsed/>
   </w:style>
   <w:style w:type="table" w:default="1" w:styleId="TableNormal">
@@ -5691,7 +7130,7 @@
 </file>
 
 <file path=customXml/itemProps1.xml><?xml version="1.0" encoding="utf-8"?>
-<ds:datastoreItem xmlns:ds="http://schemas.openxmlformats.org/officeDocument/2006/customXml" ds:itemID="{DFD4E244-5827-453C-B0A1-ABF6F10AFB6F}">
+<ds:datastoreItem xmlns:ds="http://schemas.openxmlformats.org/officeDocument/2006/customXml" ds:itemID="{774EBD89-8DF9-4848-8BFE-28E1A5EA0C0F}">
   <ds:schemaRefs>
     <ds:schemaRef ds:uri="http://schemas.openxmlformats.org/officeDocument/2006/bibliography"/>
   </ds:schemaRefs>

</xml_diff>